<commit_message>
Update article metadata and title for "7 Self Generating Maze"
</commit_message>
<xml_diff>
--- a/Articles/2025/4_Game_Maker_2/7_Self_Generating_Maze/SEO for Game Maker.docx
+++ b/Articles/2025/4_Game_Maker_2/7_Self_Generating_Maze/SEO for Game Maker.docx
@@ -19,7 +19,7 @@
         <w:t>" content="</w:t>
       </w:r>
       <w:r>
-        <w:t>1 Introduction to Game Maker</w:t>
+        <w:t>7 Self Generating Maze</w:t>
       </w:r>
       <w:r>
         <w:t xml:space="preserve"> "&gt;</w:t>
@@ -105,16 +105,10 @@
         <w:t>" content="</w:t>
       </w:r>
       <w:r>
-        <w:rPr>
-          <w:highlight w:val="yellow"/>
-        </w:rPr>
-        <w:t xml:space="preserve">This </w:t>
-      </w:r>
-      <w:r>
-        <w:t>is our first article in a new series of Game Maker, where we will be introducing you to it</w:t>
-      </w:r>
-      <w:r>
-        <w:t xml:space="preserve">. </w:t>
+        <w:t>In this article we are handling a very code intensive, self-generating maze</w:t>
+      </w:r>
+      <w:r>
+        <w:t xml:space="preserve"> </w:t>
       </w:r>
       <w:r>
         <w:t>"/&gt;</w:t>
@@ -206,13 +200,13 @@
         <w:t>" content="</w:t>
       </w:r>
       <w:r>
-        <w:t>Thursday 30</w:t>
+        <w:t>December, 23</w:t>
       </w:r>
       <w:r>
         <w:rPr>
           <w:vertAlign w:val="superscript"/>
         </w:rPr>
-        <w:t>th</w:t>
+        <w:t>rd</w:t>
       </w:r>
       <w:r>
         <w:t>, 2025</w:t>
@@ -249,7 +243,10 @@
         <w:t>/</w:t>
       </w:r>
       <w:r>
-        <w:t xml:space="preserve"> Enlightenment/Articles/2025/4_Game_Maker_2/3_Creating_Objects/3_Creating_Objects.html </w:t>
+        <w:t xml:space="preserve"> </w:t>
+      </w:r>
+      <w:r>
+        <w:t>Enlightenment/Articles/2025/4_Game_Maker_2/7_Self_Generating_Maze/7_Self_Generating_Maze.html</w:t>
       </w:r>
       <w:r>
         <w:t>"&gt;</w:t>

</xml_diff>